<commit_message>
Protokoll 20160317 Tippfehler werden entdeckt und behoben.
</commit_message>
<xml_diff>
--- a/Meeting-Protokoll-Historie-Word/in fanal/20160317_VorbereitungsmeetingII_QS_V3.docx
+++ b/Meeting-Protokoll-Historie-Word/in fanal/20160317_VorbereitungsmeetingII_QS_V3.docx
@@ -831,7 +831,7 @@
               <w:t>(</w:t>
             </w:r>
             <w:r>
-              <w:t>ST</w:t>
+              <w:t>SF</w:t>
             </w:r>
             <w:r>
               <w:t>)</w:t>
@@ -4407,7 +4407,7 @@
         <w:sz w:val="16"/>
         <w:szCs w:val="16"/>
       </w:rPr>
-      <w:t>rz 16 16:39</w:t>
+      <w:t>rz 16 16:45</w:t>
     </w:r>
     <w:r>
       <w:rPr>
@@ -4564,7 +4564,6 @@
         <w:lang w:val="de-DE"/>
       </w:rPr>
     </w:pPr>
-    <w:bookmarkStart w:id="0" w:name="_GoBack"/>
     <w:r>
       <w:rPr>
         <w:rFonts w:ascii="Helvetica" w:eastAsia="Helvetica" w:hAnsi="Helvetica" w:cs="Helvetica"/>
@@ -4605,16 +4604,8 @@
       </w:rPr>
       <w:tab/>
     </w:r>
-    <w:r>
-      <w:rPr>
-        <w:rFonts w:ascii="Helvetica" w:hAnsi="Arial Unicode MS" w:cs="Arial Unicode MS"/>
-        <w:color w:val="000000"/>
-        <w:sz w:val="16"/>
-        <w:szCs w:val="16"/>
-        <w:lang w:val="de-DE"/>
-      </w:rPr>
-      <w:t>Autor</w:t>
-    </w:r>
+    <w:bookmarkStart w:id="0" w:name="_GoBack"/>
+    <w:bookmarkEnd w:id="0"/>
     <w:r>
       <w:rPr>
         <w:rFonts w:ascii="Helvetica" w:hAnsi="Arial Unicode MS" w:cs="Arial Unicode MS"/>
@@ -4626,7 +4617,6 @@
       <w:t xml:space="preserve"> Johannes Heiler</w:t>
     </w:r>
   </w:p>
-  <w:bookmarkEnd w:id="0"/>
 </w:hdr>
 </file>
 

</xml_diff>